<commit_message>
Update Chapter 1 with findings placeholder and refine introduction content
</commit_message>
<xml_diff>
--- a/Documentation/CHAPTER 1.docx
+++ b/Documentation/CHAPTER 1.docx
@@ -49,57 +49,39 @@
           <w:sz w:val="24"/>
           <w:szCs w:val="24"/>
         </w:rPr>
-        <w:t xml:space="preserve"> This study explores the impact of debt maturity on the quality of financial reporting among Zimbabwe Stock Exchang</w:t>
+        <w:t xml:space="preserve"> This study explores the impact of debt maturity on the quality of financial reporting among Zimbabwe Stock Exchange (ZSE)-listed companies. In economies experiencing monetary instability and inflationary pressures, such as Zimbabwe, the structure of corporate debt can significantly influence how financial data is reported, interpreted, and used by stakeholders. This research integrates both company-level financial metrics and macroeconomic indicators to assess how short-term and long-term debt structures affect transparency, earnings quality, and auditability.</w:t>
+      </w:r>
+    </w:p>
+    <w:p>
+      <w:pPr>
+        <w:spacing w:before="100" w:beforeAutospacing="1" w:after="100" w:afterAutospacing="1" w:line="360" w:lineRule="auto"/>
+        <w:jc w:val="both"/>
+        <w:rPr>
+          <w:rFonts w:ascii="Times New Roman" w:eastAsia="Times New Roman" w:hAnsi="Times New Roman" w:cs="Times New Roman"/>
+          <w:sz w:val="24"/>
+          <w:szCs w:val="24"/>
+        </w:rPr>
+      </w:pPr>
+      <w:r>
+        <w:rPr>
+          <w:rFonts w:ascii="Times New Roman" w:eastAsia="Times New Roman" w:hAnsi="Times New Roman" w:cs="Times New Roman"/>
+          <w:b/>
+          <w:bCs/>
+          <w:sz w:val="24"/>
+          <w:szCs w:val="24"/>
+        </w:rPr>
+        <w:t>1.2 Results or Findings from Chapter 4</w:t>
+      </w:r>
+      <w:r>
+        <w:rPr>
+          <w:rFonts w:ascii="Times New Roman" w:eastAsia="Times New Roman" w:hAnsi="Times New Roman" w:cs="Times New Roman"/>
+          <w:sz w:val="24"/>
+          <w:szCs w:val="24"/>
+        </w:rPr>
+        <w:t xml:space="preserve"> </w:t>
       </w:r>
       <w:bookmarkStart w:id="0" w:name="_GoBack"/>
       <w:bookmarkEnd w:id="0"/>
-      <w:r>
-        <w:rPr>
-          <w:rFonts w:ascii="Times New Roman" w:eastAsia="Times New Roman" w:hAnsi="Times New Roman" w:cs="Times New Roman"/>
-          <w:sz w:val="24"/>
-          <w:szCs w:val="24"/>
-        </w:rPr>
-        <w:t>e (ZSE)-listed companies. In economies experiencing monetary instability and inflationary pressures, such as Zimbabwe, the structure of corporate debt can significantly influence how financial data is reported, interpreted, and used by stakeholders. This research integrates both company-level financial metrics and macroeconomic indicators to assess how short-term and long-term debt structures affect transparency, earnings quality, and auditability.</w:t>
-      </w:r>
-    </w:p>
-    <w:p>
-      <w:pPr>
-        <w:spacing w:before="100" w:beforeAutospacing="1" w:after="100" w:afterAutospacing="1" w:line="360" w:lineRule="auto"/>
-        <w:jc w:val="both"/>
-        <w:rPr>
-          <w:rFonts w:ascii="Times New Roman" w:eastAsia="Times New Roman" w:hAnsi="Times New Roman" w:cs="Times New Roman"/>
-          <w:sz w:val="24"/>
-          <w:szCs w:val="24"/>
-        </w:rPr>
-      </w:pPr>
-      <w:r>
-        <w:rPr>
-          <w:rFonts w:ascii="Times New Roman" w:eastAsia="Times New Roman" w:hAnsi="Times New Roman" w:cs="Times New Roman"/>
-          <w:b/>
-          <w:bCs/>
-          <w:sz w:val="24"/>
-          <w:szCs w:val="24"/>
-        </w:rPr>
-        <w:t>1.2 Results or Findings from Chapter 4</w:t>
-      </w:r>
-      <w:r>
-        <w:rPr>
-          <w:rFonts w:ascii="Times New Roman" w:eastAsia="Times New Roman" w:hAnsi="Times New Roman" w:cs="Times New Roman"/>
-          <w:sz w:val="24"/>
-          <w:szCs w:val="24"/>
-        </w:rPr>
-        <w:t xml:space="preserve"> </w:t>
-      </w:r>
-      <w:r>
-        <w:rPr>
-          <w:rFonts w:ascii="Times New Roman" w:eastAsia="Times New Roman" w:hAnsi="Times New Roman" w:cs="Times New Roman"/>
-          <w:i/>
-          <w:iCs/>
-          <w:sz w:val="24"/>
-          <w:szCs w:val="24"/>
-        </w:rPr>
-        <w:t>This section will be completed after implementation and analysis in Chapter 4.</w:t>
-      </w:r>
     </w:p>
     <w:p>
       <w:pPr>
@@ -330,7 +312,6 @@
           <w:sz w:val="24"/>
           <w:szCs w:val="24"/>
         </w:rPr>
-        <w:lastRenderedPageBreak/>
         <w:t>Can automated tools improve forensic analysis of financial statements?</w:t>
       </w:r>
     </w:p>
@@ -352,6 +333,7 @@
           <w:sz w:val="24"/>
           <w:szCs w:val="24"/>
         </w:rPr>
+        <w:lastRenderedPageBreak/>
         <w:t>1.9 Assumptions of the Study</w:t>
       </w:r>
     </w:p>
@@ -701,16 +683,24 @@
           <w:sz w:val="24"/>
           <w:szCs w:val="24"/>
         </w:rPr>
+        <w:t>2.1 Justification of Building the System</w:t>
+      </w:r>
+      <w:r>
+        <w:rPr>
+          <w:rFonts w:ascii="Times New Roman" w:eastAsia="Times New Roman" w:hAnsi="Times New Roman" w:cs="Times New Roman"/>
+          <w:sz w:val="24"/>
+          <w:szCs w:val="24"/>
+        </w:rPr>
+        <w:t xml:space="preserve"> Manual analysis of financial statements and policy documents is time-consuming and error-prone. By automating the extraction and organization of </w:t>
+      </w:r>
+      <w:r>
+        <w:rPr>
+          <w:rFonts w:ascii="Times New Roman" w:eastAsia="Times New Roman" w:hAnsi="Times New Roman" w:cs="Times New Roman"/>
+          <w:sz w:val="24"/>
+          <w:szCs w:val="24"/>
+        </w:rPr>
         <w:lastRenderedPageBreak/>
-        <w:t>2.1 Justification of Building the System</w:t>
-      </w:r>
-      <w:r>
-        <w:rPr>
-          <w:rFonts w:ascii="Times New Roman" w:eastAsia="Times New Roman" w:hAnsi="Times New Roman" w:cs="Times New Roman"/>
-          <w:sz w:val="24"/>
-          <w:szCs w:val="24"/>
-        </w:rPr>
-        <w:t xml:space="preserve"> Manual analysis of financial statements and policy documents is time-consuming and error-prone. By automating the extraction and organization of financial and macroeconomic data, the proposed system enhances the efficiency, accuracy, and accessibility of forensic audits and academic studies.</w:t>
+        <w:t>financial and macroeconomic data, the proposed system enhances the efficiency, accuracy, and accessibility of forensic audits and academic studies.</w:t>
       </w:r>
     </w:p>
     <w:p>
@@ -1188,7 +1178,6 @@
           <w:sz w:val="24"/>
           <w:szCs w:val="24"/>
         </w:rPr>
-        <w:lastRenderedPageBreak/>
         <w:t>Technical feasibility</w:t>
       </w:r>
       <w:r>
@@ -1273,6 +1262,7 @@
           <w:sz w:val="24"/>
           <w:szCs w:val="24"/>
         </w:rPr>
+        <w:lastRenderedPageBreak/>
         <w:t>Operational feasibility</w:t>
       </w:r>
       <w:r>

</xml_diff>